<commit_message>
Final testing done - ready to deploy
</commit_message>
<xml_diff>
--- a/user-guide/RingCentral_free_user_guide_1_5.docx
+++ b/user-guide/RingCentral_free_user_guide_1_5.docx
@@ -177,7 +177,13 @@
         <w:t>Version 1.</w:t>
       </w:r>
       <w:r>
-        <w:t xml:space="preserve">5.0 (September </w:t>
+        <w:t>5.0 (</w:t>
+      </w:r>
+      <w:r>
+        <w:t>October</w:t>
+      </w:r>
+      <w:r>
+        <w:t xml:space="preserve"> </w:t>
       </w:r>
       <w:r>
         <w:t>202</w:t>
@@ -187,7 +193,13 @@
       </w:r>
       <w:r>
         <w:br/>
-        <w:t>Documentation Version 2.0 (September 2023)</w:t>
+        <w:t>Documentation Version 2.0 (</w:t>
+      </w:r>
+      <w:r>
+        <w:t>October</w:t>
+      </w:r>
+      <w:r>
+        <w:t xml:space="preserve"> 2023)</w:t>
       </w:r>
     </w:p>
     <w:p>
@@ -2021,8 +2033,8 @@
         <w:lastRenderedPageBreak/>
         <w:drawing>
           <wp:inline distT="0" distB="0" distL="0" distR="0">
-            <wp:extent cx="4269718" cy="4066869"/>
-            <wp:effectExtent l="19050" t="0" r="0" b="0"/>
+            <wp:extent cx="4114714" cy="4066869"/>
+            <wp:effectExtent l="19050" t="0" r="86" b="0"/>
             <wp:docPr id="14" name="Picture 14"/>
             <wp:cNvGraphicFramePr>
               <a:graphicFrameLocks xmlns:a="http://schemas.openxmlformats.org/drawingml/2006/main" noChangeAspect="1"/>
@@ -2045,7 +2057,7 @@
                   <pic:spPr bwMode="auto">
                     <a:xfrm>
                       <a:off x="0" y="0"/>
-                      <a:ext cx="4269718" cy="4066869"/>
+                      <a:ext cx="4114714" cy="4066869"/>
                     </a:xfrm>
                     <a:prstGeom prst="rect">
                       <a:avLst/>
@@ -3912,14 +3924,35 @@
         <w:t>Here you can give the Key a descriptive label for easy identification going forward</w:t>
       </w:r>
       <w:r>
-        <w:t>. “RingCentral WordPress Plugin” for example</w:t>
-      </w:r>
-      <w:r>
-        <w:t xml:space="preserve">, select the environment where you will be using the key (“Sandbox” or “Production”), designate what apps will have access to the key, and finally, set an expiration date on the key if desired. Since you are only creating a JWT key for a specific application, this WordPress Plugin, select the checkbox “Only specific apps of my choice” and provide the Client ID code for the particular </w:t>
+        <w:t>;</w:t>
+      </w:r>
+      <w:r>
+        <w:t xml:space="preserve"> “RingCentral WordPress Plugin” for example</w:t>
+      </w:r>
+      <w:r>
+        <w:t>. S</w:t>
+      </w:r>
+      <w:r>
+        <w:t>elect the environment where you will be using the key (“Sandbox” or “Production”)</w:t>
+      </w:r>
+      <w:r>
+        <w:t xml:space="preserve">. If you just setup a developer’s account then </w:t>
+      </w:r>
+      <w:r>
+        <w:t>Sandbox will be your only option. Production accounts are only granted to paying RingCentral customers. D</w:t>
+      </w:r>
+      <w:r>
+        <w:t>esignate wh</w:t>
+      </w:r>
+      <w:r>
+        <w:t xml:space="preserve">at apps will have access to this </w:t>
+      </w:r>
+      <w:r>
+        <w:t xml:space="preserve">key, and finally, set an expiration date on the key if desired. Since you are only creating a JWT key for a </w:t>
       </w:r>
       <w:r>
         <w:lastRenderedPageBreak/>
-        <w:t>app.  Figure A-3 shows th</w:t>
+        <w:t>specific application, this WordPress Plugin, select the checkbox “Only specific apps of my choice” and provide the Client ID code for the particular app.  Figure A-3 shows th</w:t>
       </w:r>
       <w:r>
         <w:t>e entering of the Client ID</w:t>
@@ -4118,7 +4151,46 @@
         <w:t xml:space="preserve"> and paste it into the JWT creation form</w:t>
       </w:r>
       <w:r>
-        <w:t>. A completed sample for the sandbox environment is shown in Figure A-4. Make note of the phone number shown for your own account as the sandbox username, this is the phone number that you have to put into the plugin settings page for “RingCentral Number”, including the “1” prefix, but not the “+” symbol.  Be sure to click the “Add App” button to connect the Client ID to this JWT key, then click “Create JWT” to generate the key.</w:t>
+        <w:t>. A completed sample for the sandbox environment is shown in Figure A-4. Make note of the phone number shown for your own account as the sandbox username</w:t>
+      </w:r>
+      <w:r>
+        <w:t xml:space="preserve"> </w:t>
+      </w:r>
+      <w:r>
+        <w:rPr>
+          <w:b/>
+          <w:color w:val="FF0000"/>
+        </w:rPr>
+        <w:t>[3]</w:t>
+      </w:r>
+      <w:r>
+        <w:t>, this is the phone number that you have to put into the plugin settings page for “RingCentral Number”, including the “1” prefix, but not the “+” symbol.  Be sure to click the “Add App” button</w:t>
+      </w:r>
+      <w:r>
+        <w:t xml:space="preserve"> </w:t>
+      </w:r>
+      <w:r>
+        <w:rPr>
+          <w:b/>
+          <w:color w:val="FF0000"/>
+        </w:rPr>
+        <w:t>[4]</w:t>
+      </w:r>
+      <w:r>
+        <w:t xml:space="preserve"> to connect the Client ID to this JWT key, then click “Create JWT” </w:t>
+      </w:r>
+      <w:r>
+        <w:rPr>
+          <w:b/>
+          <w:color w:val="FF0000"/>
+        </w:rPr>
+        <w:t>[5]</w:t>
+      </w:r>
+      <w:r>
+        <w:t xml:space="preserve"> </w:t>
+      </w:r>
+      <w:r>
+        <w:t>to generate the key.</w:t>
       </w:r>
     </w:p>
     <w:p>
@@ -4133,8 +4205,8 @@
         </w:rPr>
         <w:drawing>
           <wp:inline distT="0" distB="0" distL="0" distR="0">
-            <wp:extent cx="3189044" cy="3276884"/>
-            <wp:effectExtent l="19050" t="19050" r="11356" b="18766"/>
+            <wp:extent cx="3044873" cy="3128741"/>
+            <wp:effectExtent l="38100" t="19050" r="22177" b="14509"/>
             <wp:docPr id="28" name="Picture 26" descr="figure-16.png"/>
             <wp:cNvGraphicFramePr>
               <a:graphicFrameLocks xmlns:a="http://schemas.openxmlformats.org/drawingml/2006/main" noChangeAspect="1"/>
@@ -4155,7 +4227,7 @@
                   <pic:spPr>
                     <a:xfrm>
                       <a:off x="0" y="0"/>
-                      <a:ext cx="3191096" cy="3278993"/>
+                      <a:ext cx="3044873" cy="3128741"/>
                     </a:xfrm>
                     <a:prstGeom prst="rect">
                       <a:avLst/>
@@ -4403,7 +4475,7 @@
             <w:rPr>
               <w:noProof/>
             </w:rPr>
-            <w:t>14</w:t>
+            <w:t>13</w:t>
           </w:r>
         </w:fldSimple>
       </w:p>
@@ -6027,6 +6099,7 @@
     <w:rsidRoot w:val="005258B0"/>
     <w:rsid w:val="001104BE"/>
     <w:rsid w:val="001F4D2A"/>
+    <w:rsid w:val="00241E11"/>
     <w:rsid w:val="005258B0"/>
     <w:rsid w:val="00704E7D"/>
     <w:rsid w:val="00837619"/>

</xml_diff>